<commit_message>
version corrige par papa
</commit_message>
<xml_diff>
--- a/Resume/preliminaires.docx
+++ b/Resume/preliminaires.docx
@@ -48,7 +48,22 @@
           <w:szCs w:val="24"/>
         </w:rPr>
         <w:br/>
-        <w:t xml:space="preserve">Tout d'abord, j'adresse mes remerciements à mon professeur, </w:t>
+      </w:r>
+      <w:r>
+        <w:rPr>
+          <w:rFonts w:ascii="Times New Roman" w:hAnsi="Times New Roman" w:cs="Times New Roman"/>
+          <w:sz w:val="24"/>
+          <w:szCs w:val="24"/>
+        </w:rPr>
+        <w:t>Ma gratitude s’adresse tout d’abord</w:t>
+      </w:r>
+      <w:r>
+        <w:rPr>
+          <w:rFonts w:ascii="Times New Roman" w:hAnsi="Times New Roman" w:cs="Times New Roman"/>
+          <w:sz w:val="24"/>
+          <w:szCs w:val="24"/>
+        </w:rPr>
+        <w:t xml:space="preserve"> à mon professeur, </w:t>
       </w:r>
       <w:r>
         <w:rPr>
@@ -58,16 +73,44 @@
           <w:sz w:val="24"/>
           <w:szCs w:val="24"/>
         </w:rPr>
-        <w:t xml:space="preserve">Mr Chrsitian TOINARD, </w:t>
-      </w:r>
-      <w:r>
-        <w:rPr>
-          <w:rFonts w:ascii="Times New Roman" w:hAnsi="Times New Roman" w:cs="Times New Roman"/>
+        <w:t>Mr Chris</w:t>
+      </w:r>
+      <w:r>
+        <w:rPr>
+          <w:rFonts w:ascii="Times New Roman" w:hAnsi="Times New Roman" w:cs="Times New Roman"/>
+          <w:b/>
           <w:bCs/>
           <w:sz w:val="24"/>
           <w:szCs w:val="24"/>
         </w:rPr>
-        <w:t>tuteur de stage.</w:t>
+        <w:t xml:space="preserve">tian TOINARD, </w:t>
+      </w:r>
+      <w:r>
+        <w:rPr>
+          <w:rFonts w:ascii="Times New Roman" w:hAnsi="Times New Roman" w:cs="Times New Roman"/>
+          <w:bCs/>
+          <w:sz w:val="24"/>
+          <w:szCs w:val="24"/>
+        </w:rPr>
+        <w:t>tuteur de</w:t>
+      </w:r>
+      <w:r>
+        <w:rPr>
+          <w:rFonts w:ascii="Times New Roman" w:hAnsi="Times New Roman" w:cs="Times New Roman"/>
+          <w:bCs/>
+          <w:sz w:val="24"/>
+          <w:szCs w:val="24"/>
+        </w:rPr>
+        <w:t xml:space="preserve"> ce</w:t>
+      </w:r>
+      <w:r>
+        <w:rPr>
+          <w:rFonts w:ascii="Times New Roman" w:hAnsi="Times New Roman" w:cs="Times New Roman"/>
+          <w:bCs/>
+          <w:sz w:val="24"/>
+          <w:szCs w:val="24"/>
+        </w:rPr>
+        <w:t xml:space="preserve"> stage.</w:t>
       </w:r>
       <w:r>
         <w:rPr>
@@ -84,7 +127,23 @@
           <w:szCs w:val="24"/>
         </w:rPr>
         <w:br/>
-        <w:t xml:space="preserve">Je tiens à remercier vivement mon maitre de stage, </w:t>
+        <w:t xml:space="preserve">Je tiens à remercier vivement </w:t>
+      </w:r>
+      <w:r>
+        <w:rPr>
+          <w:rFonts w:ascii="Times New Roman" w:hAnsi="Times New Roman" w:cs="Times New Roman"/>
+          <w:sz w:val="24"/>
+          <w:szCs w:val="24"/>
+        </w:rPr>
+        <w:t>aussi mon maî</w:t>
+      </w:r>
+      <w:r>
+        <w:rPr>
+          <w:rFonts w:ascii="Times New Roman" w:hAnsi="Times New Roman" w:cs="Times New Roman"/>
+          <w:sz w:val="24"/>
+          <w:szCs w:val="24"/>
+        </w:rPr>
+        <w:t xml:space="preserve">tre de stage, </w:t>
       </w:r>
       <w:r>
         <w:rPr>
@@ -94,15 +153,118 @@
           <w:sz w:val="24"/>
           <w:szCs w:val="24"/>
         </w:rPr>
-        <w:t xml:space="preserve">Mr Philippe CHARRON, </w:t>
-      </w:r>
-      <w:r>
-        <w:rPr>
-          <w:rFonts w:ascii="Times New Roman" w:hAnsi="Times New Roman" w:cs="Times New Roman"/>
-          <w:sz w:val="24"/>
-          <w:szCs w:val="24"/>
-        </w:rPr>
-        <w:t>pour son accueil, le temps passé ensemble et le partage de son expertise au quotidien. Grâce aussi à sa confiance j'ai pu m'accomplir totalement dans mes missions. Il fut d'une aide précieuse dans les moments les plus délicats.</w:t>
+        <w:t>Mr Philippe CHARRON</w:t>
+      </w:r>
+      <w:r>
+        <w:rPr>
+          <w:rFonts w:ascii="Times New Roman" w:hAnsi="Times New Roman" w:cs="Times New Roman"/>
+          <w:bCs/>
+          <w:sz w:val="24"/>
+          <w:szCs w:val="24"/>
+        </w:rPr>
+        <w:t>,</w:t>
+      </w:r>
+      <w:r>
+        <w:rPr>
+          <w:rFonts w:ascii="Times New Roman" w:hAnsi="Times New Roman" w:cs="Times New Roman"/>
+          <w:b/>
+          <w:bCs/>
+          <w:sz w:val="24"/>
+          <w:szCs w:val="24"/>
+        </w:rPr>
+        <w:t xml:space="preserve"> </w:t>
+      </w:r>
+      <w:r>
+        <w:rPr>
+          <w:rFonts w:ascii="Times New Roman" w:hAnsi="Times New Roman" w:cs="Times New Roman"/>
+          <w:bCs/>
+          <w:sz w:val="24"/>
+          <w:szCs w:val="24"/>
+        </w:rPr>
+        <w:t>et le</w:t>
+      </w:r>
+      <w:r>
+        <w:rPr>
+          <w:rFonts w:ascii="Times New Roman" w:hAnsi="Times New Roman" w:cs="Times New Roman"/>
+          <w:b/>
+          <w:bCs/>
+          <w:sz w:val="24"/>
+          <w:szCs w:val="24"/>
+        </w:rPr>
+        <w:t xml:space="preserve"> </w:t>
+      </w:r>
+      <w:r>
+        <w:rPr>
+          <w:rFonts w:ascii="Times New Roman" w:hAnsi="Times New Roman" w:cs="Times New Roman"/>
+          <w:bCs/>
+          <w:sz w:val="24"/>
+          <w:szCs w:val="24"/>
+        </w:rPr>
+        <w:t xml:space="preserve">remercier </w:t>
+      </w:r>
+      <w:r>
+        <w:rPr>
+          <w:rFonts w:ascii="Times New Roman" w:hAnsi="Times New Roman" w:cs="Times New Roman"/>
+          <w:sz w:val="24"/>
+          <w:szCs w:val="24"/>
+        </w:rPr>
+        <w:t xml:space="preserve">pour son </w:t>
+      </w:r>
+      <w:r>
+        <w:rPr>
+          <w:rFonts w:ascii="Times New Roman" w:hAnsi="Times New Roman" w:cs="Times New Roman"/>
+          <w:sz w:val="24"/>
+          <w:szCs w:val="24"/>
+        </w:rPr>
+        <w:t>accueil</w:t>
+      </w:r>
+      <w:r>
+        <w:rPr>
+          <w:rFonts w:ascii="Times New Roman" w:hAnsi="Times New Roman" w:cs="Times New Roman"/>
+          <w:sz w:val="24"/>
+          <w:szCs w:val="24"/>
+        </w:rPr>
+        <w:t xml:space="preserve"> et le partage de son expertise au quotidien. Grâce aussi à sa confiance</w:t>
+      </w:r>
+      <w:r>
+        <w:rPr>
+          <w:rFonts w:ascii="Times New Roman" w:hAnsi="Times New Roman" w:cs="Times New Roman"/>
+          <w:sz w:val="24"/>
+          <w:szCs w:val="24"/>
+        </w:rPr>
+        <w:t>,</w:t>
+      </w:r>
+      <w:r>
+        <w:rPr>
+          <w:rFonts w:ascii="Times New Roman" w:hAnsi="Times New Roman" w:cs="Times New Roman"/>
+          <w:sz w:val="24"/>
+          <w:szCs w:val="24"/>
+        </w:rPr>
+        <w:t xml:space="preserve"> j'ai pu m'accomplir tota</w:t>
+      </w:r>
+      <w:r>
+        <w:rPr>
+          <w:rFonts w:ascii="Times New Roman" w:hAnsi="Times New Roman" w:cs="Times New Roman"/>
+          <w:sz w:val="24"/>
+          <w:szCs w:val="24"/>
+        </w:rPr>
+        <w:t>lement dans mes missions. Il m’a été</w:t>
+      </w:r>
+      <w:r>
+        <w:rPr>
+          <w:rFonts w:ascii="Times New Roman" w:hAnsi="Times New Roman" w:cs="Times New Roman"/>
+          <w:sz w:val="24"/>
+          <w:szCs w:val="24"/>
+        </w:rPr>
+        <w:t xml:space="preserve"> d'une aide précieuse dans les moments les plus </w:t>
+      </w:r>
+      <w:r>
+        <w:rPr>
+          <w:rFonts w:ascii="Times New Roman" w:hAnsi="Times New Roman" w:cs="Times New Roman"/>
+          <w:sz w:val="24"/>
+          <w:szCs w:val="24"/>
+        </w:rPr>
+        <w:t>délicats.</w:t>
       </w:r>
       <w:r>
         <w:rPr>
@@ -119,7 +281,65 @@
           <w:szCs w:val="24"/>
         </w:rPr>
         <w:br/>
-        <w:t xml:space="preserve">Je remercie également toute l'équipe de Telespazio Guyane pour leur accueil, leur esprit d'équipe et en particulier </w:t>
+        <w:t>Je remercie encore</w:t>
+      </w:r>
+      <w:r>
+        <w:rPr>
+          <w:rFonts w:ascii="Times New Roman" w:hAnsi="Times New Roman" w:cs="Times New Roman"/>
+          <w:sz w:val="24"/>
+          <w:szCs w:val="24"/>
+        </w:rPr>
+        <w:t xml:space="preserve"> toute l'équipe de </w:t>
+      </w:r>
+      <w:proofErr w:type="spellStart"/>
+      <w:r>
+        <w:rPr>
+          <w:rFonts w:ascii="Times New Roman" w:hAnsi="Times New Roman" w:cs="Times New Roman"/>
+          <w:sz w:val="24"/>
+          <w:szCs w:val="24"/>
+        </w:rPr>
+        <w:t>Tel</w:t>
+      </w:r>
+      <w:r>
+        <w:rPr>
+          <w:rFonts w:ascii="Times New Roman" w:hAnsi="Times New Roman" w:cs="Times New Roman"/>
+          <w:sz w:val="24"/>
+          <w:szCs w:val="24"/>
+        </w:rPr>
+        <w:t>espazio</w:t>
+      </w:r>
+      <w:proofErr w:type="spellEnd"/>
+      <w:r>
+        <w:rPr>
+          <w:rFonts w:ascii="Times New Roman" w:hAnsi="Times New Roman" w:cs="Times New Roman"/>
+          <w:sz w:val="24"/>
+          <w:szCs w:val="24"/>
+        </w:rPr>
+        <w:t xml:space="preserve"> Guyane</w:t>
+      </w:r>
+      <w:r>
+        <w:rPr>
+          <w:rFonts w:ascii="Times New Roman" w:hAnsi="Times New Roman" w:cs="Times New Roman"/>
+          <w:sz w:val="24"/>
+          <w:szCs w:val="24"/>
+        </w:rPr>
+        <w:t xml:space="preserve">, </w:t>
+      </w:r>
+      <w:r>
+        <w:rPr>
+          <w:rFonts w:ascii="Times New Roman" w:hAnsi="Times New Roman" w:cs="Times New Roman"/>
+          <w:sz w:val="24"/>
+          <w:szCs w:val="24"/>
+        </w:rPr>
+        <w:t>dont j’ai pu apprécier l’</w:t>
+      </w:r>
+      <w:r>
+        <w:rPr>
+          <w:rFonts w:ascii="Times New Roman" w:hAnsi="Times New Roman" w:cs="Times New Roman"/>
+          <w:sz w:val="24"/>
+          <w:szCs w:val="24"/>
+        </w:rPr>
+        <w:t xml:space="preserve">esprit d'équipe et en particulier </w:t>
       </w:r>
       <w:r>
         <w:rPr>
@@ -129,42 +349,26 @@
           <w:sz w:val="24"/>
           <w:szCs w:val="24"/>
         </w:rPr>
-        <w:t>Mr Christophe VIALON et Mr Julien …</w:t>
-      </w:r>
-      <w:r>
-        <w:rPr>
-          <w:rFonts w:ascii="Times New Roman" w:hAnsi="Times New Roman" w:cs="Times New Roman"/>
-          <w:sz w:val="24"/>
-          <w:szCs w:val="24"/>
-        </w:rPr>
-        <w:t>, qui m'a beaucoup aidé à comprendre les problématiques d'achats sécurisés...</w:t>
-      </w:r>
-      <w:r>
-        <w:rPr>
-          <w:rFonts w:ascii="Times New Roman" w:hAnsi="Times New Roman" w:cs="Times New Roman"/>
-          <w:sz w:val="24"/>
-          <w:szCs w:val="24"/>
-        </w:rPr>
-        <w:br/>
-      </w:r>
-      <w:r>
-        <w:rPr>
-          <w:rFonts w:ascii="Times New Roman" w:hAnsi="Times New Roman" w:cs="Times New Roman"/>
-          <w:sz w:val="24"/>
-          <w:szCs w:val="24"/>
-        </w:rPr>
-        <w:br/>
-        <w:t xml:space="preserve">Enfin, je tiens à remercier toutes les personnes qui m'ont conseillé et relu lors de la rédaction de ce rapport de stage : ma famille et un collège de l’INSA Rennes Mr Jérôme … </w:t>
-      </w:r>
-    </w:p>
-    <w:p>
-      <w:pPr>
-        <w:rPr>
-          <w:rFonts w:ascii="Times New Roman" w:hAnsi="Times New Roman" w:cs="Times New Roman"/>
-          <w:sz w:val="24"/>
-          <w:szCs w:val="24"/>
-        </w:rPr>
-      </w:pPr>
+        <w:t xml:space="preserve">Mr </w:t>
+      </w:r>
+      <w:r>
+        <w:rPr>
+          <w:rFonts w:ascii="Times New Roman" w:hAnsi="Times New Roman" w:cs="Times New Roman"/>
+          <w:b/>
+          <w:bCs/>
+          <w:sz w:val="24"/>
+          <w:szCs w:val="24"/>
+        </w:rPr>
+        <w:t>Christophe VIALON et Mr Julien</w:t>
+      </w:r>
+      <w:r>
+        <w:rPr>
+          <w:rFonts w:ascii="Times New Roman" w:hAnsi="Times New Roman" w:cs="Times New Roman"/>
+          <w:sz w:val="24"/>
+          <w:szCs w:val="24"/>
+        </w:rPr>
+        <w:t>, dont l’assistance m’a souvent été appréciable.</w:t>
+      </w:r>
     </w:p>
     <w:p>
       <w:pPr>
@@ -332,52 +536,587 @@
           <w:sz w:val="28"/>
           <w:szCs w:val="28"/>
         </w:rPr>
+        <w:t>Résumé</w:t>
+      </w:r>
+    </w:p>
+    <w:p>
+      <w:pPr>
+        <w:pStyle w:val="Textebrut"/>
+        <w:jc w:val="both"/>
+        <w:rPr>
+          <w:rFonts w:ascii="Times New Roman" w:hAnsi="Times New Roman" w:cs="Times New Roman"/>
+          <w:sz w:val="24"/>
+          <w:szCs w:val="24"/>
+        </w:rPr>
+      </w:pPr>
+      <w:r>
+        <w:rPr>
+          <w:rFonts w:ascii="Times New Roman" w:hAnsi="Times New Roman" w:cs="Times New Roman"/>
+          <w:sz w:val="24"/>
+          <w:szCs w:val="24"/>
+        </w:rPr>
+        <w:t xml:space="preserve">L’objectif de ce stage </w:t>
+      </w:r>
+      <w:r>
+        <w:rPr>
+          <w:rFonts w:ascii="Times New Roman" w:hAnsi="Times New Roman" w:cs="Times New Roman"/>
+          <w:sz w:val="24"/>
+          <w:szCs w:val="24"/>
+        </w:rPr>
+        <w:t xml:space="preserve">était </w:t>
+      </w:r>
+      <w:r>
+        <w:rPr>
+          <w:rFonts w:ascii="Times New Roman" w:hAnsi="Times New Roman" w:cs="Times New Roman"/>
+          <w:sz w:val="24"/>
+          <w:szCs w:val="24"/>
+        </w:rPr>
+        <w:t xml:space="preserve">l’étude de la possibilité </w:t>
+      </w:r>
+      <w:r>
+        <w:rPr>
+          <w:rFonts w:ascii="Times New Roman" w:hAnsi="Times New Roman" w:cs="Times New Roman"/>
+          <w:sz w:val="24"/>
+          <w:szCs w:val="24"/>
+        </w:rPr>
+        <w:t xml:space="preserve">de </w:t>
+      </w:r>
+      <w:r>
+        <w:rPr>
+          <w:rFonts w:ascii="Times New Roman" w:hAnsi="Times New Roman" w:cs="Times New Roman"/>
+          <w:sz w:val="24"/>
+          <w:szCs w:val="24"/>
+        </w:rPr>
+        <w:t xml:space="preserve">faire </w:t>
+      </w:r>
+      <w:r>
+        <w:rPr>
+          <w:rFonts w:ascii="Times New Roman" w:hAnsi="Times New Roman" w:cs="Times New Roman"/>
+          <w:sz w:val="24"/>
+          <w:szCs w:val="24"/>
+        </w:rPr>
+        <w:t>mig</w:t>
+      </w:r>
+      <w:r>
+        <w:rPr>
+          <w:rFonts w:ascii="Times New Roman" w:hAnsi="Times New Roman" w:cs="Times New Roman"/>
+          <w:sz w:val="24"/>
+          <w:szCs w:val="24"/>
+        </w:rPr>
+        <w:t>rer les règles existantes d’un des firewalls principal</w:t>
+      </w:r>
+      <w:r>
+        <w:rPr>
+          <w:rFonts w:ascii="Times New Roman" w:hAnsi="Times New Roman" w:cs="Times New Roman"/>
+          <w:sz w:val="24"/>
+          <w:szCs w:val="24"/>
+        </w:rPr>
+        <w:t xml:space="preserve"> (type </w:t>
+      </w:r>
+      <w:proofErr w:type="spellStart"/>
+      <w:r>
+        <w:rPr>
+          <w:rFonts w:ascii="Times New Roman" w:hAnsi="Times New Roman" w:cs="Times New Roman"/>
+          <w:b/>
+          <w:sz w:val="24"/>
+          <w:szCs w:val="24"/>
+        </w:rPr>
+        <w:t>ciscoasa</w:t>
+      </w:r>
+      <w:proofErr w:type="spellEnd"/>
+      <w:r>
+        <w:rPr>
+          <w:rFonts w:ascii="Times New Roman" w:hAnsi="Times New Roman" w:cs="Times New Roman"/>
+          <w:sz w:val="24"/>
+          <w:szCs w:val="24"/>
+        </w:rPr>
+        <w:t>)</w:t>
+      </w:r>
+      <w:r>
+        <w:rPr>
+          <w:rFonts w:ascii="Times New Roman" w:hAnsi="Times New Roman" w:cs="Times New Roman"/>
+          <w:sz w:val="24"/>
+          <w:szCs w:val="24"/>
+        </w:rPr>
+        <w:t xml:space="preserve"> du </w:t>
+      </w:r>
+      <w:r>
+        <w:rPr>
+          <w:rFonts w:ascii="Times New Roman" w:hAnsi="Times New Roman" w:cs="Times New Roman"/>
+          <w:b/>
+          <w:sz w:val="24"/>
+          <w:szCs w:val="24"/>
+        </w:rPr>
+        <w:t>Centre Spatial Guyanais</w:t>
+      </w:r>
+      <w:r>
+        <w:rPr>
+          <w:rFonts w:ascii="Times New Roman" w:hAnsi="Times New Roman" w:cs="Times New Roman"/>
+          <w:sz w:val="24"/>
+          <w:szCs w:val="24"/>
+        </w:rPr>
+        <w:t xml:space="preserve"> (que l’on appellera </w:t>
+      </w:r>
+      <w:r>
+        <w:rPr>
+          <w:rFonts w:ascii="Times New Roman" w:hAnsi="Times New Roman" w:cs="Times New Roman"/>
+          <w:b/>
+          <w:sz w:val="24"/>
+          <w:szCs w:val="24"/>
+        </w:rPr>
+        <w:t>PRIN</w:t>
+      </w:r>
+      <w:r>
+        <w:rPr>
+          <w:rFonts w:ascii="Times New Roman" w:hAnsi="Times New Roman" w:cs="Times New Roman"/>
+          <w:sz w:val="24"/>
+          <w:szCs w:val="24"/>
+        </w:rPr>
+        <w:t xml:space="preserve">) </w:t>
+      </w:r>
+      <w:r>
+        <w:rPr>
+          <w:rFonts w:ascii="Times New Roman" w:hAnsi="Times New Roman" w:cs="Times New Roman"/>
+          <w:sz w:val="24"/>
+          <w:szCs w:val="24"/>
+        </w:rPr>
         <w:lastRenderedPageBreak/>
-        <w:t>Résumé</w:t>
-      </w:r>
-    </w:p>
-    <w:p>
-      <w:pPr>
-        <w:pStyle w:val="Textebrut"/>
-        <w:jc w:val="both"/>
-        <w:rPr>
-          <w:rFonts w:ascii="Times New Roman" w:hAnsi="Times New Roman" w:cs="Times New Roman"/>
-          <w:sz w:val="24"/>
-          <w:szCs w:val="24"/>
-        </w:rPr>
-      </w:pPr>
-      <w:r>
-        <w:rPr>
-          <w:rFonts w:ascii="Times New Roman" w:hAnsi="Times New Roman" w:cs="Times New Roman"/>
-          <w:sz w:val="24"/>
-          <w:szCs w:val="24"/>
-        </w:rPr>
-        <w:t>Le but était que le stagiaire étudie</w:t>
-      </w:r>
-      <w:r>
-        <w:rPr>
-          <w:rFonts w:ascii="Times New Roman" w:hAnsi="Times New Roman" w:cs="Times New Roman"/>
-          <w:sz w:val="24"/>
-          <w:szCs w:val="24"/>
-        </w:rPr>
-        <w:t xml:space="preserve"> la possibilité de mig</w:t>
-      </w:r>
-      <w:r>
-        <w:rPr>
-          <w:rFonts w:ascii="Times New Roman" w:hAnsi="Times New Roman" w:cs="Times New Roman"/>
-          <w:sz w:val="24"/>
-          <w:szCs w:val="24"/>
-        </w:rPr>
-        <w:t>rer les règles existantes d’un des firewalls principal</w:t>
-      </w:r>
-      <w:r>
-        <w:rPr>
-          <w:rFonts w:ascii="Times New Roman" w:hAnsi="Times New Roman" w:cs="Times New Roman"/>
-          <w:sz w:val="24"/>
-          <w:szCs w:val="24"/>
-        </w:rPr>
-        <w:t xml:space="preserve"> (type </w:t>
-      </w:r>
+        <w:t>dans l</w:t>
+      </w:r>
+      <w:r>
+        <w:rPr>
+          <w:rFonts w:ascii="Times New Roman" w:hAnsi="Times New Roman" w:cs="Times New Roman"/>
+          <w:sz w:val="24"/>
+          <w:szCs w:val="24"/>
+        </w:rPr>
+        <w:t>e logiciel</w:t>
+      </w:r>
+      <w:r>
+        <w:rPr>
+          <w:rFonts w:ascii="Times New Roman" w:hAnsi="Times New Roman" w:cs="Times New Roman"/>
+          <w:sz w:val="24"/>
+          <w:szCs w:val="24"/>
+        </w:rPr>
+        <w:t xml:space="preserve"> </w:t>
+      </w:r>
+      <w:proofErr w:type="spellStart"/>
+      <w:r>
+        <w:rPr>
+          <w:rFonts w:ascii="Times New Roman" w:hAnsi="Times New Roman" w:cs="Times New Roman"/>
+          <w:b/>
+          <w:sz w:val="24"/>
+          <w:szCs w:val="24"/>
+        </w:rPr>
+        <w:t>google</w:t>
+      </w:r>
+      <w:proofErr w:type="spellEnd"/>
+      <w:r>
+        <w:rPr>
+          <w:rFonts w:ascii="Times New Roman" w:hAnsi="Times New Roman" w:cs="Times New Roman"/>
+          <w:b/>
+          <w:sz w:val="24"/>
+          <w:szCs w:val="24"/>
+        </w:rPr>
+        <w:t>/</w:t>
+      </w:r>
+      <w:proofErr w:type="spellStart"/>
+      <w:r>
+        <w:rPr>
+          <w:rFonts w:ascii="Times New Roman" w:hAnsi="Times New Roman" w:cs="Times New Roman"/>
+          <w:b/>
+          <w:sz w:val="24"/>
+          <w:szCs w:val="24"/>
+        </w:rPr>
+        <w:t>capirca</w:t>
+      </w:r>
+      <w:proofErr w:type="spellEnd"/>
+      <w:r>
+        <w:rPr>
+          <w:rFonts w:ascii="Times New Roman" w:hAnsi="Times New Roman" w:cs="Times New Roman"/>
+          <w:sz w:val="24"/>
+          <w:szCs w:val="24"/>
+        </w:rPr>
+        <w:t xml:space="preserve"> et de mettre</w:t>
+      </w:r>
+      <w:r>
+        <w:rPr>
+          <w:rFonts w:ascii="Times New Roman" w:hAnsi="Times New Roman" w:cs="Times New Roman"/>
+          <w:sz w:val="24"/>
+          <w:szCs w:val="24"/>
+        </w:rPr>
+        <w:t xml:space="preserve"> en place les mécanismes adéquat</w:t>
+      </w:r>
+      <w:r>
+        <w:rPr>
+          <w:rFonts w:ascii="Times New Roman" w:hAnsi="Times New Roman" w:cs="Times New Roman"/>
+          <w:sz w:val="24"/>
+          <w:szCs w:val="24"/>
+        </w:rPr>
+        <w:t>s</w:t>
+      </w:r>
+      <w:r>
+        <w:rPr>
+          <w:rFonts w:ascii="Times New Roman" w:hAnsi="Times New Roman" w:cs="Times New Roman"/>
+          <w:sz w:val="24"/>
+          <w:szCs w:val="24"/>
+        </w:rPr>
+        <w:t xml:space="preserve"> permettant la gestion de </w:t>
+      </w:r>
+      <w:r>
+        <w:rPr>
+          <w:rFonts w:ascii="Times New Roman" w:hAnsi="Times New Roman" w:cs="Times New Roman"/>
+          <w:sz w:val="24"/>
+          <w:szCs w:val="24"/>
+        </w:rPr>
+        <w:t xml:space="preserve">configuration des demandes </w:t>
+      </w:r>
+      <w:r>
+        <w:rPr>
+          <w:rFonts w:ascii="Times New Roman" w:hAnsi="Times New Roman" w:cs="Times New Roman"/>
+          <w:sz w:val="24"/>
+          <w:szCs w:val="24"/>
+        </w:rPr>
+        <w:t xml:space="preserve">de </w:t>
+      </w:r>
+      <w:r>
+        <w:rPr>
+          <w:rFonts w:ascii="Times New Roman" w:hAnsi="Times New Roman" w:cs="Times New Roman"/>
+          <w:sz w:val="24"/>
+          <w:szCs w:val="24"/>
+        </w:rPr>
+        <w:t>flux utilisateurs.</w:t>
+      </w:r>
+    </w:p>
+    <w:p>
+      <w:pPr>
+        <w:pStyle w:val="Textebrut"/>
+        <w:jc w:val="both"/>
+        <w:rPr>
+          <w:rFonts w:ascii="Times New Roman" w:hAnsi="Times New Roman" w:cs="Times New Roman"/>
+          <w:sz w:val="24"/>
+          <w:szCs w:val="24"/>
+        </w:rPr>
+      </w:pPr>
+    </w:p>
+    <w:p>
+      <w:pPr>
+        <w:pStyle w:val="Textebrut"/>
+        <w:jc w:val="both"/>
+        <w:rPr>
+          <w:rFonts w:ascii="Times New Roman" w:hAnsi="Times New Roman" w:cs="Times New Roman"/>
+          <w:b/>
+          <w:sz w:val="24"/>
+          <w:szCs w:val="24"/>
+        </w:rPr>
+      </w:pPr>
+      <w:r>
+        <w:rPr>
+          <w:rFonts w:ascii="Times New Roman" w:hAnsi="Times New Roman" w:cs="Times New Roman"/>
+          <w:sz w:val="24"/>
+          <w:szCs w:val="24"/>
+        </w:rPr>
+        <w:t>Cette demande s’articulait autour de 2 axes principaux. D’une part, la</w:t>
+      </w:r>
+      <w:r>
+        <w:rPr>
+          <w:rFonts w:ascii="Times New Roman" w:hAnsi="Times New Roman" w:cs="Times New Roman"/>
+          <w:sz w:val="24"/>
+          <w:szCs w:val="24"/>
+        </w:rPr>
+        <w:t xml:space="preserve"> mise en place d’un mécanisme de génération des règles et leur gestion en co</w:t>
+      </w:r>
+      <w:r>
+        <w:rPr>
+          <w:rFonts w:ascii="Times New Roman" w:hAnsi="Times New Roman" w:cs="Times New Roman"/>
+          <w:sz w:val="24"/>
+          <w:szCs w:val="24"/>
+        </w:rPr>
+        <w:t>nfiguration (git ou subversion ?</w:t>
+      </w:r>
+      <w:r>
+        <w:rPr>
+          <w:rFonts w:ascii="Times New Roman" w:hAnsi="Times New Roman" w:cs="Times New Roman"/>
+          <w:sz w:val="24"/>
+          <w:szCs w:val="24"/>
+        </w:rPr>
+        <w:t>) à partir des de</w:t>
+      </w:r>
+      <w:r>
+        <w:rPr>
+          <w:rFonts w:ascii="Times New Roman" w:hAnsi="Times New Roman" w:cs="Times New Roman"/>
+          <w:sz w:val="24"/>
+          <w:szCs w:val="24"/>
+        </w:rPr>
+        <w:t>mandes de flux utilisateurs. D’autre part,</w:t>
+      </w:r>
+      <w:r>
+        <w:rPr>
+          <w:rFonts w:ascii="Times New Roman" w:hAnsi="Times New Roman" w:cs="Times New Roman"/>
+          <w:sz w:val="24"/>
+          <w:szCs w:val="24"/>
+        </w:rPr>
+        <w:t xml:space="preserve"> l’adaptation des règles existante</w:t>
+      </w:r>
+      <w:r>
+        <w:rPr>
+          <w:rFonts w:ascii="Times New Roman" w:hAnsi="Times New Roman" w:cs="Times New Roman"/>
+          <w:sz w:val="24"/>
+          <w:szCs w:val="24"/>
+        </w:rPr>
+        <w:t>s</w:t>
+      </w:r>
+      <w:r>
+        <w:rPr>
+          <w:rFonts w:ascii="Times New Roman" w:hAnsi="Times New Roman" w:cs="Times New Roman"/>
+          <w:sz w:val="24"/>
+          <w:szCs w:val="24"/>
+        </w:rPr>
+        <w:t xml:space="preserve"> pour les injecter dans le système </w:t>
+      </w:r>
+      <w:proofErr w:type="spellStart"/>
+      <w:r>
+        <w:rPr>
+          <w:rFonts w:ascii="Times New Roman" w:hAnsi="Times New Roman" w:cs="Times New Roman"/>
+          <w:b/>
+          <w:sz w:val="24"/>
+          <w:szCs w:val="24"/>
+        </w:rPr>
+        <w:t>google</w:t>
+      </w:r>
+      <w:proofErr w:type="spellEnd"/>
+      <w:r>
+        <w:rPr>
+          <w:rFonts w:ascii="Times New Roman" w:hAnsi="Times New Roman" w:cs="Times New Roman"/>
+          <w:b/>
+          <w:sz w:val="24"/>
+          <w:szCs w:val="24"/>
+        </w:rPr>
+        <w:t>/</w:t>
+      </w:r>
+      <w:proofErr w:type="spellStart"/>
+      <w:r>
+        <w:rPr>
+          <w:rFonts w:ascii="Times New Roman" w:hAnsi="Times New Roman" w:cs="Times New Roman"/>
+          <w:b/>
+          <w:sz w:val="24"/>
+          <w:szCs w:val="24"/>
+        </w:rPr>
+        <w:t>capirca</w:t>
+      </w:r>
+      <w:proofErr w:type="spellEnd"/>
+      <w:r>
+        <w:rPr>
+          <w:rFonts w:ascii="Times New Roman" w:hAnsi="Times New Roman" w:cs="Times New Roman"/>
+          <w:b/>
+          <w:sz w:val="24"/>
+          <w:szCs w:val="24"/>
+        </w:rPr>
+        <w:t>.</w:t>
+      </w:r>
+    </w:p>
+    <w:p>
+      <w:pPr>
+        <w:pStyle w:val="Textebrut"/>
+        <w:jc w:val="both"/>
+        <w:rPr>
+          <w:rFonts w:ascii="Times New Roman" w:hAnsi="Times New Roman" w:cs="Times New Roman"/>
+          <w:b/>
+          <w:sz w:val="24"/>
+          <w:szCs w:val="24"/>
+        </w:rPr>
+      </w:pPr>
+    </w:p>
+    <w:p>
+      <w:pPr>
+        <w:pStyle w:val="Textebrut"/>
+        <w:jc w:val="both"/>
+        <w:rPr>
+          <w:rFonts w:ascii="Times New Roman" w:hAnsi="Times New Roman" w:cs="Times New Roman"/>
+          <w:sz w:val="24"/>
+          <w:szCs w:val="24"/>
+        </w:rPr>
+      </w:pPr>
+      <w:proofErr w:type="spellStart"/>
+      <w:r>
+        <w:rPr>
+          <w:rFonts w:ascii="Times New Roman" w:hAnsi="Times New Roman" w:cs="Times New Roman"/>
+          <w:sz w:val="24"/>
+          <w:szCs w:val="24"/>
+        </w:rPr>
+        <w:t>Capirca</w:t>
+      </w:r>
+      <w:proofErr w:type="spellEnd"/>
+      <w:r>
+        <w:rPr>
+          <w:rFonts w:ascii="Times New Roman" w:hAnsi="Times New Roman" w:cs="Times New Roman"/>
+          <w:sz w:val="24"/>
+          <w:szCs w:val="24"/>
+        </w:rPr>
+        <w:t>, développé par Google (</w:t>
+      </w:r>
+      <w:r>
+        <w:rPr>
+          <w:rFonts w:ascii="Times New Roman" w:hAnsi="Times New Roman" w:cs="Times New Roman"/>
+          <w:sz w:val="24"/>
+          <w:szCs w:val="24"/>
+        </w:rPr>
+        <w:t xml:space="preserve">d’où </w:t>
+      </w:r>
+      <w:proofErr w:type="spellStart"/>
+      <w:r>
+        <w:rPr>
+          <w:rFonts w:ascii="Times New Roman" w:hAnsi="Times New Roman" w:cs="Times New Roman"/>
+          <w:b/>
+          <w:sz w:val="24"/>
+          <w:szCs w:val="24"/>
+        </w:rPr>
+        <w:t>google</w:t>
+      </w:r>
+      <w:proofErr w:type="spellEnd"/>
+      <w:r>
+        <w:rPr>
+          <w:rFonts w:ascii="Times New Roman" w:hAnsi="Times New Roman" w:cs="Times New Roman"/>
+          <w:b/>
+          <w:sz w:val="24"/>
+          <w:szCs w:val="24"/>
+        </w:rPr>
+        <w:t>/</w:t>
+      </w:r>
+      <w:proofErr w:type="spellStart"/>
+      <w:r>
+        <w:rPr>
+          <w:rFonts w:ascii="Times New Roman" w:hAnsi="Times New Roman" w:cs="Times New Roman"/>
+          <w:b/>
+          <w:sz w:val="24"/>
+          <w:szCs w:val="24"/>
+        </w:rPr>
+        <w:t>capirca</w:t>
+      </w:r>
+      <w:proofErr w:type="spellEnd"/>
+      <w:r>
+        <w:rPr>
+          <w:rFonts w:ascii="Times New Roman" w:hAnsi="Times New Roman" w:cs="Times New Roman"/>
+          <w:sz w:val="24"/>
+          <w:szCs w:val="24"/>
+        </w:rPr>
+        <w:t>)</w:t>
+      </w:r>
+      <w:r>
+        <w:rPr>
+          <w:rFonts w:ascii="Times New Roman" w:hAnsi="Times New Roman" w:cs="Times New Roman"/>
+          <w:b/>
+          <w:sz w:val="24"/>
+          <w:szCs w:val="24"/>
+        </w:rPr>
+        <w:t xml:space="preserve">, </w:t>
+      </w:r>
+      <w:r>
+        <w:rPr>
+          <w:rFonts w:ascii="Times New Roman" w:hAnsi="Times New Roman" w:cs="Times New Roman"/>
+          <w:sz w:val="24"/>
+          <w:szCs w:val="24"/>
+        </w:rPr>
+        <w:t xml:space="preserve">permet la génération </w:t>
+      </w:r>
+      <w:proofErr w:type="spellStart"/>
+      <w:r>
+        <w:rPr>
+          <w:rFonts w:ascii="Times New Roman" w:hAnsi="Times New Roman" w:cs="Times New Roman"/>
+          <w:sz w:val="24"/>
+          <w:szCs w:val="24"/>
+        </w:rPr>
+        <w:t>d’access</w:t>
+      </w:r>
+      <w:proofErr w:type="spellEnd"/>
+      <w:r>
+        <w:rPr>
+          <w:rFonts w:ascii="Times New Roman" w:hAnsi="Times New Roman" w:cs="Times New Roman"/>
+          <w:sz w:val="24"/>
+          <w:szCs w:val="24"/>
+        </w:rPr>
+        <w:t xml:space="preserve">- </w:t>
+      </w:r>
+      <w:proofErr w:type="spellStart"/>
+      <w:r>
+        <w:rPr>
+          <w:rFonts w:ascii="Times New Roman" w:hAnsi="Times New Roman" w:cs="Times New Roman"/>
+          <w:sz w:val="24"/>
+          <w:szCs w:val="24"/>
+        </w:rPr>
+        <w:t>list</w:t>
+      </w:r>
+      <w:r>
+        <w:rPr>
+          <w:rFonts w:ascii="Times New Roman" w:hAnsi="Times New Roman" w:cs="Times New Roman"/>
+          <w:sz w:val="24"/>
+          <w:szCs w:val="24"/>
+        </w:rPr>
+        <w:t>s</w:t>
+      </w:r>
+      <w:proofErr w:type="spellEnd"/>
+      <w:r>
+        <w:rPr>
+          <w:rFonts w:ascii="Times New Roman" w:hAnsi="Times New Roman" w:cs="Times New Roman"/>
+          <w:sz w:val="24"/>
+          <w:szCs w:val="24"/>
+        </w:rPr>
+        <w:t xml:space="preserve"> de plusieurs types (</w:t>
+      </w:r>
+      <w:proofErr w:type="spellStart"/>
+      <w:r>
+        <w:rPr>
+          <w:rFonts w:ascii="Times New Roman" w:hAnsi="Times New Roman" w:cs="Times New Roman"/>
+          <w:sz w:val="24"/>
+          <w:szCs w:val="24"/>
+        </w:rPr>
+        <w:t>cisco</w:t>
+      </w:r>
+      <w:proofErr w:type="spellEnd"/>
+      <w:r>
+        <w:rPr>
+          <w:rFonts w:ascii="Times New Roman" w:hAnsi="Times New Roman" w:cs="Times New Roman"/>
+          <w:sz w:val="24"/>
+          <w:szCs w:val="24"/>
+        </w:rPr>
+        <w:t xml:space="preserve">, </w:t>
+      </w:r>
+      <w:proofErr w:type="spellStart"/>
+      <w:r>
+        <w:rPr>
+          <w:rFonts w:ascii="Times New Roman" w:hAnsi="Times New Roman" w:cs="Times New Roman"/>
+          <w:sz w:val="24"/>
+          <w:szCs w:val="24"/>
+        </w:rPr>
+        <w:t>junipers</w:t>
+      </w:r>
+      <w:proofErr w:type="spellEnd"/>
+      <w:r>
+        <w:rPr>
+          <w:rFonts w:ascii="Times New Roman" w:hAnsi="Times New Roman" w:cs="Times New Roman"/>
+          <w:sz w:val="24"/>
+          <w:szCs w:val="24"/>
+        </w:rPr>
+        <w:t xml:space="preserve">, </w:t>
+      </w:r>
+      <w:proofErr w:type="spellStart"/>
+      <w:r>
+        <w:rPr>
+          <w:rFonts w:ascii="Times New Roman" w:hAnsi="Times New Roman" w:cs="Times New Roman"/>
+          <w:sz w:val="24"/>
+          <w:szCs w:val="24"/>
+        </w:rPr>
+        <w:t>iptables</w:t>
+      </w:r>
+      <w:proofErr w:type="spellEnd"/>
+      <w:r>
+        <w:rPr>
+          <w:rFonts w:ascii="Times New Roman" w:hAnsi="Times New Roman" w:cs="Times New Roman"/>
+          <w:sz w:val="24"/>
+          <w:szCs w:val="24"/>
+        </w:rPr>
+        <w:t xml:space="preserve"> …) et bien entendu </w:t>
+      </w:r>
+      <w:proofErr w:type="spellStart"/>
       <w:r>
         <w:rPr>
           <w:rFonts w:ascii="Times New Roman" w:hAnsi="Times New Roman" w:cs="Times New Roman"/>
@@ -387,38 +1126,617 @@
         </w:rPr>
         <w:t>ciscoasa</w:t>
       </w:r>
-      <w:r>
-        <w:rPr>
-          <w:rFonts w:ascii="Times New Roman" w:hAnsi="Times New Roman" w:cs="Times New Roman"/>
-          <w:sz w:val="24"/>
-          <w:szCs w:val="24"/>
-        </w:rPr>
-        <w:t>)</w:t>
-      </w:r>
-      <w:r>
-        <w:rPr>
-          <w:rFonts w:ascii="Times New Roman" w:hAnsi="Times New Roman" w:cs="Times New Roman"/>
-          <w:sz w:val="24"/>
-          <w:szCs w:val="24"/>
-        </w:rPr>
-        <w:t xml:space="preserve"> du </w:t>
-      </w:r>
-      <w:r>
-        <w:rPr>
-          <w:rFonts w:ascii="Times New Roman" w:hAnsi="Times New Roman" w:cs="Times New Roman"/>
-          <w:b/>
-          <w:sz w:val="24"/>
-          <w:szCs w:val="24"/>
-        </w:rPr>
-        <w:t>CSG (Centre Spatial Guyanais</w:t>
-      </w:r>
-      <w:r>
-        <w:rPr>
-          <w:rFonts w:ascii="Times New Roman" w:hAnsi="Times New Roman" w:cs="Times New Roman"/>
-          <w:sz w:val="24"/>
-          <w:szCs w:val="24"/>
-        </w:rPr>
-        <w:t xml:space="preserve">) (que l’on appellera </w:t>
+      <w:proofErr w:type="spellEnd"/>
+      <w:r>
+        <w:rPr>
+          <w:rFonts w:ascii="Times New Roman" w:hAnsi="Times New Roman" w:cs="Times New Roman"/>
+          <w:sz w:val="24"/>
+          <w:szCs w:val="24"/>
+        </w:rPr>
+        <w:t>, ce qui nous intéresse ici.</w:t>
+      </w:r>
+    </w:p>
+    <w:p>
+      <w:pPr>
+        <w:pStyle w:val="Textebrut"/>
+        <w:jc w:val="both"/>
+        <w:rPr>
+          <w:rFonts w:ascii="Times New Roman" w:hAnsi="Times New Roman" w:cs="Times New Roman"/>
+          <w:sz w:val="24"/>
+          <w:szCs w:val="24"/>
+        </w:rPr>
+      </w:pPr>
+    </w:p>
+    <w:p>
+      <w:pPr>
+        <w:pStyle w:val="Textebrut"/>
+        <w:jc w:val="both"/>
+        <w:rPr>
+          <w:rFonts w:ascii="Times New Roman" w:hAnsi="Times New Roman" w:cs="Times New Roman"/>
+          <w:sz w:val="24"/>
+          <w:szCs w:val="24"/>
+        </w:rPr>
+      </w:pPr>
+      <w:r>
+        <w:rPr>
+          <w:rFonts w:ascii="Times New Roman" w:hAnsi="Times New Roman" w:cs="Times New Roman"/>
+          <w:sz w:val="24"/>
+          <w:szCs w:val="24"/>
+        </w:rPr>
+        <w:t>Au travers de différentes spécifications techniques</w:t>
+      </w:r>
+      <w:r>
+        <w:rPr>
+          <w:rFonts w:ascii="Times New Roman" w:hAnsi="Times New Roman" w:cs="Times New Roman"/>
+          <w:sz w:val="24"/>
+          <w:szCs w:val="24"/>
+        </w:rPr>
+        <w:t>,</w:t>
+      </w:r>
+      <w:r>
+        <w:rPr>
+          <w:rFonts w:ascii="Times New Roman" w:hAnsi="Times New Roman" w:cs="Times New Roman"/>
+          <w:sz w:val="24"/>
+          <w:szCs w:val="24"/>
+        </w:rPr>
+        <w:t xml:space="preserve"> il </w:t>
+      </w:r>
+      <w:r>
+        <w:rPr>
+          <w:rFonts w:ascii="Times New Roman" w:hAnsi="Times New Roman" w:cs="Times New Roman"/>
+          <w:sz w:val="24"/>
+          <w:szCs w:val="24"/>
+        </w:rPr>
+        <w:t>a</w:t>
+      </w:r>
+      <w:r>
+        <w:rPr>
+          <w:rFonts w:ascii="Times New Roman" w:hAnsi="Times New Roman" w:cs="Times New Roman"/>
+          <w:sz w:val="24"/>
+          <w:szCs w:val="24"/>
+        </w:rPr>
+        <w:t xml:space="preserve"> été</w:t>
+      </w:r>
+      <w:r>
+        <w:rPr>
+          <w:rFonts w:ascii="Times New Roman" w:hAnsi="Times New Roman" w:cs="Times New Roman"/>
+          <w:sz w:val="24"/>
+          <w:szCs w:val="24"/>
+        </w:rPr>
+        <w:t xml:space="preserve"> proposé pour répondre à cette expression du besoin la mise en place d’un serveur git open source, </w:t>
+      </w:r>
+      <w:r>
+        <w:rPr>
+          <w:rFonts w:ascii="Times New Roman" w:hAnsi="Times New Roman" w:cs="Times New Roman"/>
+          <w:b/>
+          <w:sz w:val="24"/>
+          <w:szCs w:val="24"/>
+        </w:rPr>
+        <w:t>gogs</w:t>
+      </w:r>
+      <w:r>
+        <w:rPr>
+          <w:rFonts w:ascii="Times New Roman" w:hAnsi="Times New Roman" w:cs="Times New Roman"/>
+          <w:sz w:val="24"/>
+          <w:szCs w:val="24"/>
+        </w:rPr>
+        <w:t xml:space="preserve"> (go git service) </w:t>
+      </w:r>
+      <w:r>
+        <w:rPr>
+          <w:rFonts w:ascii="Times New Roman" w:hAnsi="Times New Roman" w:cs="Times New Roman"/>
+          <w:sz w:val="24"/>
+          <w:szCs w:val="24"/>
+        </w:rPr>
+        <w:t xml:space="preserve">embarquant </w:t>
+      </w:r>
+      <w:proofErr w:type="spellStart"/>
+      <w:r>
+        <w:rPr>
+          <w:rFonts w:ascii="Times New Roman" w:hAnsi="Times New Roman" w:cs="Times New Roman"/>
+          <w:b/>
+          <w:sz w:val="24"/>
+          <w:szCs w:val="24"/>
+        </w:rPr>
+        <w:t>google</w:t>
+      </w:r>
+      <w:proofErr w:type="spellEnd"/>
+      <w:r>
+        <w:rPr>
+          <w:rFonts w:ascii="Times New Roman" w:hAnsi="Times New Roman" w:cs="Times New Roman"/>
+          <w:b/>
+          <w:sz w:val="24"/>
+          <w:szCs w:val="24"/>
+        </w:rPr>
+        <w:t>/</w:t>
+      </w:r>
+      <w:proofErr w:type="spellStart"/>
+      <w:r>
+        <w:rPr>
+          <w:rFonts w:ascii="Times New Roman" w:hAnsi="Times New Roman" w:cs="Times New Roman"/>
+          <w:b/>
+          <w:sz w:val="24"/>
+          <w:szCs w:val="24"/>
+        </w:rPr>
+        <w:t>capirca</w:t>
+      </w:r>
+      <w:proofErr w:type="spellEnd"/>
+      <w:r>
+        <w:rPr>
+          <w:rFonts w:ascii="Times New Roman" w:hAnsi="Times New Roman" w:cs="Times New Roman"/>
+          <w:sz w:val="24"/>
+          <w:szCs w:val="24"/>
+        </w:rPr>
+        <w:t xml:space="preserve"> et </w:t>
+      </w:r>
+      <w:r>
+        <w:rPr>
+          <w:rFonts w:ascii="Times New Roman" w:hAnsi="Times New Roman" w:cs="Times New Roman"/>
+          <w:sz w:val="24"/>
+          <w:szCs w:val="24"/>
+        </w:rPr>
+        <w:t>d’</w:t>
+      </w:r>
+      <w:r>
+        <w:rPr>
+          <w:rFonts w:ascii="Times New Roman" w:hAnsi="Times New Roman" w:cs="Times New Roman"/>
+          <w:sz w:val="24"/>
+          <w:szCs w:val="24"/>
+        </w:rPr>
+        <w:t>une interface utilisateur</w:t>
+      </w:r>
+      <w:r>
+        <w:rPr>
+          <w:rFonts w:ascii="Times New Roman" w:hAnsi="Times New Roman" w:cs="Times New Roman"/>
+          <w:sz w:val="24"/>
+          <w:szCs w:val="24"/>
+        </w:rPr>
+        <w:t xml:space="preserve"> de type </w:t>
+      </w:r>
+      <w:proofErr w:type="spellStart"/>
+      <w:r>
+        <w:rPr>
+          <w:rFonts w:ascii="Times New Roman" w:hAnsi="Times New Roman" w:cs="Times New Roman"/>
+          <w:sz w:val="24"/>
+          <w:szCs w:val="24"/>
+        </w:rPr>
+        <w:t>shell</w:t>
+      </w:r>
+      <w:proofErr w:type="spellEnd"/>
+      <w:r>
+        <w:rPr>
+          <w:rFonts w:ascii="Times New Roman" w:hAnsi="Times New Roman" w:cs="Times New Roman"/>
+          <w:sz w:val="24"/>
+          <w:szCs w:val="24"/>
+        </w:rPr>
+        <w:t>/python</w:t>
+      </w:r>
+      <w:r>
+        <w:rPr>
+          <w:rFonts w:ascii="Times New Roman" w:hAnsi="Times New Roman" w:cs="Times New Roman"/>
+          <w:sz w:val="24"/>
+          <w:szCs w:val="24"/>
+        </w:rPr>
+        <w:t xml:space="preserve"> pour la gestion des demandes de flux utilisateurs. </w:t>
+      </w:r>
+      <w:r>
+        <w:rPr>
+          <w:rFonts w:ascii="Times New Roman" w:hAnsi="Times New Roman" w:cs="Times New Roman"/>
+          <w:sz w:val="24"/>
+          <w:szCs w:val="24"/>
+        </w:rPr>
+        <w:t>L’interface prenait en compte la gestion des conflits qui peuvent</w:t>
+      </w:r>
+      <w:r>
+        <w:rPr>
+          <w:rFonts w:ascii="Times New Roman" w:hAnsi="Times New Roman" w:cs="Times New Roman"/>
+          <w:sz w:val="24"/>
+          <w:szCs w:val="24"/>
+        </w:rPr>
+        <w:t xml:space="preserve"> exister entre le manager (</w:t>
+      </w:r>
+      <w:proofErr w:type="spellStart"/>
+      <w:r>
+        <w:rPr>
+          <w:rFonts w:ascii="Times New Roman" w:hAnsi="Times New Roman" w:cs="Times New Roman"/>
+          <w:b/>
+          <w:sz w:val="24"/>
+          <w:szCs w:val="24"/>
+        </w:rPr>
+        <w:t>cisco</w:t>
+      </w:r>
+      <w:proofErr w:type="spellEnd"/>
+      <w:r>
+        <w:rPr>
+          <w:rFonts w:ascii="Times New Roman" w:hAnsi="Times New Roman" w:cs="Times New Roman"/>
+          <w:b/>
+          <w:sz w:val="24"/>
+          <w:szCs w:val="24"/>
+        </w:rPr>
+        <w:t xml:space="preserve"> </w:t>
+      </w:r>
+      <w:proofErr w:type="spellStart"/>
+      <w:r>
+        <w:rPr>
+          <w:rFonts w:ascii="Times New Roman" w:hAnsi="Times New Roman" w:cs="Times New Roman"/>
+          <w:b/>
+          <w:sz w:val="24"/>
+          <w:szCs w:val="24"/>
+        </w:rPr>
+        <w:t>asdm</w:t>
+      </w:r>
+      <w:proofErr w:type="spellEnd"/>
+      <w:r>
+        <w:rPr>
+          <w:rFonts w:ascii="Times New Roman" w:hAnsi="Times New Roman" w:cs="Times New Roman"/>
+          <w:sz w:val="24"/>
+          <w:szCs w:val="24"/>
+        </w:rPr>
+        <w:t>), et les différents collaborateu</w:t>
+      </w:r>
+      <w:r>
+        <w:rPr>
+          <w:rFonts w:ascii="Times New Roman" w:hAnsi="Times New Roman" w:cs="Times New Roman"/>
+          <w:sz w:val="24"/>
+          <w:szCs w:val="24"/>
+        </w:rPr>
+        <w:t>rs.</w:t>
+      </w:r>
+      <w:r>
+        <w:rPr>
+          <w:rFonts w:ascii="Times New Roman" w:hAnsi="Times New Roman" w:cs="Times New Roman"/>
+          <w:sz w:val="24"/>
+          <w:szCs w:val="24"/>
+        </w:rPr>
+        <w:t xml:space="preserve"> </w:t>
+      </w:r>
+      <w:r>
+        <w:rPr>
+          <w:rFonts w:ascii="Times New Roman" w:hAnsi="Times New Roman" w:cs="Times New Roman"/>
+          <w:sz w:val="24"/>
+          <w:szCs w:val="24"/>
+        </w:rPr>
+        <w:t xml:space="preserve">En effet, les </w:t>
+      </w:r>
+      <w:proofErr w:type="spellStart"/>
+      <w:r>
+        <w:rPr>
+          <w:rFonts w:ascii="Times New Roman" w:hAnsi="Times New Roman" w:cs="Times New Roman"/>
+          <w:sz w:val="24"/>
+          <w:szCs w:val="24"/>
+        </w:rPr>
+        <w:t>access-</w:t>
+      </w:r>
+      <w:r>
+        <w:rPr>
+          <w:rFonts w:ascii="Times New Roman" w:hAnsi="Times New Roman" w:cs="Times New Roman"/>
+          <w:sz w:val="24"/>
+          <w:szCs w:val="24"/>
+        </w:rPr>
+        <w:t>lists</w:t>
+      </w:r>
+      <w:proofErr w:type="spellEnd"/>
+      <w:r>
+        <w:rPr>
+          <w:rFonts w:ascii="Times New Roman" w:hAnsi="Times New Roman" w:cs="Times New Roman"/>
+          <w:sz w:val="24"/>
+          <w:szCs w:val="24"/>
+        </w:rPr>
+        <w:t xml:space="preserve"> faisant partie</w:t>
+      </w:r>
+      <w:r>
+        <w:rPr>
+          <w:rFonts w:ascii="Times New Roman" w:hAnsi="Times New Roman" w:cs="Times New Roman"/>
+          <w:sz w:val="24"/>
+          <w:szCs w:val="24"/>
+        </w:rPr>
+        <w:t xml:space="preserve"> des données ultrasensible</w:t>
+      </w:r>
+      <w:r>
+        <w:rPr>
+          <w:rFonts w:ascii="Times New Roman" w:hAnsi="Times New Roman" w:cs="Times New Roman"/>
+          <w:sz w:val="24"/>
+          <w:szCs w:val="24"/>
+        </w:rPr>
+        <w:t>s</w:t>
+      </w:r>
+      <w:r>
+        <w:rPr>
+          <w:rFonts w:ascii="Times New Roman" w:hAnsi="Times New Roman" w:cs="Times New Roman"/>
+          <w:sz w:val="24"/>
+          <w:szCs w:val="24"/>
+        </w:rPr>
+        <w:t xml:space="preserve"> liées à l’activité spatiale, </w:t>
+      </w:r>
+      <w:r>
+        <w:rPr>
+          <w:rFonts w:ascii="Times New Roman" w:hAnsi="Times New Roman" w:cs="Times New Roman"/>
+          <w:sz w:val="24"/>
+          <w:szCs w:val="24"/>
+        </w:rPr>
+        <w:t>il est totalement interdit d’</w:t>
+      </w:r>
+      <w:r>
+        <w:rPr>
+          <w:rFonts w:ascii="Times New Roman" w:hAnsi="Times New Roman" w:cs="Times New Roman"/>
+          <w:sz w:val="24"/>
+          <w:szCs w:val="24"/>
+        </w:rPr>
+        <w:t xml:space="preserve">utiliser des </w:t>
+      </w:r>
+      <w:r>
+        <w:rPr>
+          <w:rFonts w:ascii="Times New Roman" w:hAnsi="Times New Roman" w:cs="Times New Roman"/>
+          <w:sz w:val="24"/>
+          <w:szCs w:val="24"/>
+        </w:rPr>
+        <w:t>se</w:t>
+      </w:r>
+      <w:r>
+        <w:rPr>
+          <w:rFonts w:ascii="Times New Roman" w:hAnsi="Times New Roman" w:cs="Times New Roman"/>
+          <w:sz w:val="24"/>
+          <w:szCs w:val="24"/>
+        </w:rPr>
+        <w:t>r</w:t>
+      </w:r>
+      <w:r>
+        <w:rPr>
+          <w:rFonts w:ascii="Times New Roman" w:hAnsi="Times New Roman" w:cs="Times New Roman"/>
+          <w:sz w:val="24"/>
+          <w:szCs w:val="24"/>
+        </w:rPr>
+        <w:t>veur</w:t>
+      </w:r>
+      <w:r>
+        <w:rPr>
+          <w:rFonts w:ascii="Times New Roman" w:hAnsi="Times New Roman" w:cs="Times New Roman"/>
+          <w:sz w:val="24"/>
+          <w:szCs w:val="24"/>
+        </w:rPr>
+        <w:t>s</w:t>
+      </w:r>
+      <w:r>
+        <w:rPr>
+          <w:rFonts w:ascii="Times New Roman" w:hAnsi="Times New Roman" w:cs="Times New Roman"/>
+          <w:sz w:val="24"/>
+          <w:szCs w:val="24"/>
+        </w:rPr>
+        <w:t xml:space="preserve"> tel que </w:t>
+      </w:r>
+      <w:proofErr w:type="spellStart"/>
+      <w:r>
+        <w:rPr>
+          <w:rFonts w:ascii="Times New Roman" w:hAnsi="Times New Roman" w:cs="Times New Roman"/>
+          <w:sz w:val="24"/>
+          <w:szCs w:val="24"/>
+        </w:rPr>
+        <w:t>gitHub</w:t>
+      </w:r>
+      <w:proofErr w:type="spellEnd"/>
+      <w:r>
+        <w:rPr>
+          <w:rFonts w:ascii="Times New Roman" w:hAnsi="Times New Roman" w:cs="Times New Roman"/>
+          <w:sz w:val="24"/>
+          <w:szCs w:val="24"/>
+        </w:rPr>
+        <w:t xml:space="preserve"> ou </w:t>
+      </w:r>
+      <w:proofErr w:type="spellStart"/>
+      <w:r>
+        <w:rPr>
+          <w:rFonts w:ascii="Times New Roman" w:hAnsi="Times New Roman" w:cs="Times New Roman"/>
+          <w:sz w:val="24"/>
+          <w:szCs w:val="24"/>
+        </w:rPr>
+        <w:t>gitLab</w:t>
+      </w:r>
+      <w:proofErr w:type="spellEnd"/>
+      <w:r>
+        <w:rPr>
+          <w:rFonts w:ascii="Times New Roman" w:hAnsi="Times New Roman" w:cs="Times New Roman"/>
+          <w:sz w:val="24"/>
+          <w:szCs w:val="24"/>
+        </w:rPr>
+        <w:t>.</w:t>
+      </w:r>
+    </w:p>
+    <w:p>
+      <w:pPr>
+        <w:pStyle w:val="Textebrut"/>
+        <w:jc w:val="both"/>
+        <w:rPr>
+          <w:rFonts w:ascii="Times New Roman" w:hAnsi="Times New Roman" w:cs="Times New Roman"/>
+          <w:sz w:val="24"/>
+          <w:szCs w:val="24"/>
+        </w:rPr>
+      </w:pPr>
+    </w:p>
+    <w:p>
+      <w:pPr>
+        <w:pStyle w:val="Textebrut"/>
+        <w:jc w:val="both"/>
+        <w:rPr>
+          <w:rFonts w:ascii="Times New Roman" w:hAnsi="Times New Roman" w:cs="Times New Roman"/>
+          <w:sz w:val="24"/>
+          <w:szCs w:val="24"/>
+        </w:rPr>
+      </w:pPr>
+      <w:r>
+        <w:rPr>
+          <w:rFonts w:ascii="Times New Roman" w:hAnsi="Times New Roman" w:cs="Times New Roman"/>
+          <w:sz w:val="24"/>
+          <w:szCs w:val="24"/>
+        </w:rPr>
+        <w:t xml:space="preserve">Pour des </w:t>
+      </w:r>
+      <w:r>
+        <w:rPr>
+          <w:rFonts w:ascii="Times New Roman" w:hAnsi="Times New Roman" w:cs="Times New Roman"/>
+          <w:sz w:val="24"/>
+          <w:szCs w:val="24"/>
+        </w:rPr>
+        <w:t>questions évidentes de sécurité et par</w:t>
+      </w:r>
+      <w:r>
+        <w:rPr>
+          <w:rFonts w:ascii="Times New Roman" w:hAnsi="Times New Roman" w:cs="Times New Roman"/>
+          <w:sz w:val="24"/>
+          <w:szCs w:val="24"/>
+        </w:rPr>
+        <w:t xml:space="preserve"> </w:t>
+      </w:r>
+      <w:r>
+        <w:rPr>
+          <w:rFonts w:ascii="Times New Roman" w:hAnsi="Times New Roman" w:cs="Times New Roman"/>
+          <w:sz w:val="24"/>
+          <w:szCs w:val="24"/>
+        </w:rPr>
+        <w:t>précaution,</w:t>
+      </w:r>
+      <w:r>
+        <w:rPr>
+          <w:rFonts w:ascii="Times New Roman" w:hAnsi="Times New Roman" w:cs="Times New Roman"/>
+          <w:sz w:val="24"/>
+          <w:szCs w:val="24"/>
+        </w:rPr>
+        <w:t xml:space="preserve"> </w:t>
+      </w:r>
+      <w:r>
+        <w:rPr>
+          <w:rFonts w:ascii="Times New Roman" w:hAnsi="Times New Roman" w:cs="Times New Roman"/>
+          <w:sz w:val="24"/>
+          <w:szCs w:val="24"/>
+        </w:rPr>
+        <w:t>une maquette</w:t>
+      </w:r>
+      <w:r>
+        <w:rPr>
+          <w:rFonts w:ascii="Times New Roman" w:hAnsi="Times New Roman" w:cs="Times New Roman"/>
+          <w:sz w:val="24"/>
+          <w:szCs w:val="24"/>
+        </w:rPr>
+        <w:t xml:space="preserve"> a été mise en place</w:t>
+      </w:r>
+      <w:r>
+        <w:rPr>
+          <w:rFonts w:ascii="Times New Roman" w:hAnsi="Times New Roman" w:cs="Times New Roman"/>
+          <w:sz w:val="24"/>
+          <w:szCs w:val="24"/>
+        </w:rPr>
+        <w:t xml:space="preserve"> pour la réalisation et la démonstration de ce pr</w:t>
+      </w:r>
+      <w:r>
+        <w:rPr>
+          <w:rFonts w:ascii="Times New Roman" w:hAnsi="Times New Roman" w:cs="Times New Roman"/>
+          <w:sz w:val="24"/>
+          <w:szCs w:val="24"/>
+        </w:rPr>
+        <w:t>ojet. Cette maquette ressemble en tous</w:t>
+      </w:r>
+      <w:r>
+        <w:rPr>
+          <w:rFonts w:ascii="Times New Roman" w:hAnsi="Times New Roman" w:cs="Times New Roman"/>
+          <w:sz w:val="24"/>
+          <w:szCs w:val="24"/>
+        </w:rPr>
+        <w:t xml:space="preserve"> point</w:t>
+      </w:r>
+      <w:r>
+        <w:rPr>
+          <w:rFonts w:ascii="Times New Roman" w:hAnsi="Times New Roman" w:cs="Times New Roman"/>
+          <w:sz w:val="24"/>
+          <w:szCs w:val="24"/>
+        </w:rPr>
+        <w:t>s</w:t>
+      </w:r>
+      <w:r>
+        <w:rPr>
+          <w:rFonts w:ascii="Times New Roman" w:hAnsi="Times New Roman" w:cs="Times New Roman"/>
+          <w:sz w:val="24"/>
+          <w:szCs w:val="24"/>
+        </w:rPr>
+        <w:t xml:space="preserve"> à la réalité</w:t>
+      </w:r>
+      <w:r>
+        <w:rPr>
+          <w:rFonts w:ascii="Times New Roman" w:hAnsi="Times New Roman" w:cs="Times New Roman"/>
+          <w:sz w:val="24"/>
+          <w:szCs w:val="24"/>
+        </w:rPr>
+        <w:t xml:space="preserve">, seules les adresses </w:t>
+      </w:r>
+      <w:proofErr w:type="spellStart"/>
+      <w:r>
+        <w:rPr>
+          <w:rFonts w:ascii="Times New Roman" w:hAnsi="Times New Roman" w:cs="Times New Roman"/>
+          <w:sz w:val="24"/>
+          <w:szCs w:val="24"/>
+        </w:rPr>
+        <w:t>IPs</w:t>
+      </w:r>
+      <w:proofErr w:type="spellEnd"/>
+      <w:r>
+        <w:rPr>
+          <w:rFonts w:ascii="Times New Roman" w:hAnsi="Times New Roman" w:cs="Times New Roman"/>
+          <w:sz w:val="24"/>
+          <w:szCs w:val="24"/>
+        </w:rPr>
+        <w:t xml:space="preserve"> sont fictives</w:t>
+      </w:r>
+      <w:r>
+        <w:rPr>
+          <w:rFonts w:ascii="Times New Roman" w:hAnsi="Times New Roman" w:cs="Times New Roman"/>
+          <w:sz w:val="24"/>
+          <w:szCs w:val="24"/>
+        </w:rPr>
+        <w:t>.</w:t>
+      </w:r>
+    </w:p>
+    <w:p>
+      <w:pPr>
+        <w:pStyle w:val="Textebrut"/>
+        <w:jc w:val="both"/>
+        <w:rPr>
+          <w:rFonts w:ascii="Times New Roman" w:hAnsi="Times New Roman" w:cs="Times New Roman"/>
+          <w:sz w:val="24"/>
+          <w:szCs w:val="24"/>
+        </w:rPr>
+      </w:pPr>
+    </w:p>
+    <w:p>
+      <w:pPr>
+        <w:pStyle w:val="Textebrut"/>
+        <w:jc w:val="both"/>
+        <w:rPr>
+          <w:rFonts w:ascii="Times New Roman" w:hAnsi="Times New Roman" w:cs="Times New Roman"/>
+          <w:sz w:val="24"/>
+          <w:szCs w:val="24"/>
+        </w:rPr>
+      </w:pPr>
+      <w:r>
+        <w:rPr>
+          <w:rFonts w:ascii="Times New Roman" w:hAnsi="Times New Roman" w:cs="Times New Roman"/>
+          <w:sz w:val="24"/>
+          <w:szCs w:val="24"/>
+        </w:rPr>
+        <w:t xml:space="preserve">Le résultat </w:t>
+      </w:r>
+      <w:r>
+        <w:rPr>
+          <w:rFonts w:ascii="Times New Roman" w:hAnsi="Times New Roman" w:cs="Times New Roman"/>
+          <w:sz w:val="24"/>
+          <w:szCs w:val="24"/>
+        </w:rPr>
+        <w:t>de ce travail vise à permettre</w:t>
+      </w:r>
+      <w:r>
+        <w:rPr>
+          <w:rFonts w:ascii="Times New Roman" w:hAnsi="Times New Roman" w:cs="Times New Roman"/>
+          <w:sz w:val="24"/>
+          <w:szCs w:val="24"/>
+        </w:rPr>
+        <w:t xml:space="preserve"> à tout gestionnaire présent dans le réseau du </w:t>
       </w:r>
       <w:r>
         <w:rPr>
@@ -432,22 +1750,7 @@
       <w:r>
         <w:rPr>
           <w:rFonts w:ascii="Times New Roman" w:hAnsi="Times New Roman" w:cs="Times New Roman"/>
-          <w:sz w:val="24"/>
-          <w:szCs w:val="24"/>
-        </w:rPr>
-        <w:t>) dans l</w:t>
-      </w:r>
-      <w:r>
-        <w:rPr>
-          <w:rFonts w:ascii="Times New Roman" w:hAnsi="Times New Roman" w:cs="Times New Roman"/>
-          <w:sz w:val="24"/>
-          <w:szCs w:val="24"/>
-        </w:rPr>
-        <w:t>e logiciel</w:t>
-      </w:r>
-      <w:r>
-        <w:rPr>
-          <w:rFonts w:ascii="Times New Roman" w:hAnsi="Times New Roman" w:cs="Times New Roman"/>
+          <w:b/>
           <w:sz w:val="24"/>
           <w:szCs w:val="24"/>
         </w:rPr>
@@ -456,27 +1759,10 @@
       <w:r>
         <w:rPr>
           <w:rFonts w:ascii="Times New Roman" w:hAnsi="Times New Roman" w:cs="Times New Roman"/>
-          <w:b/>
-          <w:sz w:val="24"/>
-          <w:szCs w:val="24"/>
-        </w:rPr>
-        <w:t>google/capirca</w:t>
-      </w:r>
-      <w:r>
-        <w:rPr>
-          <w:rFonts w:ascii="Times New Roman" w:hAnsi="Times New Roman" w:cs="Times New Roman"/>
-          <w:sz w:val="24"/>
-          <w:szCs w:val="24"/>
-        </w:rPr>
-        <w:t xml:space="preserve"> et de mettre</w:t>
-      </w:r>
-      <w:r>
-        <w:rPr>
-          <w:rFonts w:ascii="Times New Roman" w:hAnsi="Times New Roman" w:cs="Times New Roman"/>
-          <w:sz w:val="24"/>
-          <w:szCs w:val="24"/>
-        </w:rPr>
-        <w:t xml:space="preserve"> en place les mécanismes adéquat</w:t>
+          <w:sz w:val="24"/>
+          <w:szCs w:val="24"/>
+        </w:rPr>
+        <w:t>de cloner le projet contenant l’interface de gestion et toutes les nouvelles demande</w:t>
       </w:r>
       <w:r>
         <w:rPr>
@@ -492,290 +1778,55 @@
           <w:sz w:val="24"/>
           <w:szCs w:val="24"/>
         </w:rPr>
-        <w:t xml:space="preserve"> permettant la gestion de </w:t>
-      </w:r>
-      <w:r>
-        <w:rPr>
-          <w:rFonts w:ascii="Times New Roman" w:hAnsi="Times New Roman" w:cs="Times New Roman"/>
-          <w:sz w:val="24"/>
-          <w:szCs w:val="24"/>
-        </w:rPr>
-        <w:t>configuration des demandes flux utilisateurs.</w:t>
-      </w:r>
-    </w:p>
-    <w:p>
-      <w:pPr>
-        <w:pStyle w:val="Textebrut"/>
-        <w:jc w:val="both"/>
-        <w:rPr>
-          <w:rFonts w:ascii="Times New Roman" w:hAnsi="Times New Roman" w:cs="Times New Roman"/>
-          <w:sz w:val="24"/>
-          <w:szCs w:val="24"/>
-        </w:rPr>
-      </w:pPr>
-    </w:p>
-    <w:p>
-      <w:pPr>
-        <w:pStyle w:val="Textebrut"/>
-        <w:jc w:val="both"/>
-        <w:rPr>
-          <w:rFonts w:ascii="Times New Roman" w:hAnsi="Times New Roman" w:cs="Times New Roman"/>
-          <w:b/>
-          <w:sz w:val="24"/>
-          <w:szCs w:val="24"/>
-        </w:rPr>
-      </w:pPr>
-      <w:r>
-        <w:rPr>
-          <w:rFonts w:ascii="Times New Roman" w:hAnsi="Times New Roman" w:cs="Times New Roman"/>
-          <w:sz w:val="24"/>
-          <w:szCs w:val="24"/>
-        </w:rPr>
-        <w:t xml:space="preserve">Cette demande s’articulant autour de 2 axes principaux. La mise en place d’un mécanisme de génération des règles et leur gestion en configuration (git ou subversion ?) à partir des demandes de flux utilisateurs. Mais aussi l’adaptation des règles existante pour les injecter dans le système </w:t>
-      </w:r>
-      <w:r>
-        <w:rPr>
-          <w:rFonts w:ascii="Times New Roman" w:hAnsi="Times New Roman" w:cs="Times New Roman"/>
-          <w:b/>
-          <w:sz w:val="24"/>
-          <w:szCs w:val="24"/>
-        </w:rPr>
-        <w:t>google/capirca</w:t>
-      </w:r>
-      <w:r>
-        <w:rPr>
-          <w:rFonts w:ascii="Times New Roman" w:hAnsi="Times New Roman" w:cs="Times New Roman"/>
-          <w:b/>
-          <w:sz w:val="24"/>
-          <w:szCs w:val="24"/>
-        </w:rPr>
-        <w:t>.</w:t>
-      </w:r>
-    </w:p>
-    <w:p>
-      <w:pPr>
-        <w:pStyle w:val="Textebrut"/>
-        <w:jc w:val="both"/>
-        <w:rPr>
-          <w:rFonts w:ascii="Times New Roman" w:hAnsi="Times New Roman" w:cs="Times New Roman"/>
-          <w:b/>
-          <w:sz w:val="24"/>
-          <w:szCs w:val="24"/>
-        </w:rPr>
-      </w:pPr>
-    </w:p>
-    <w:p>
-      <w:pPr>
-        <w:pStyle w:val="Textebrut"/>
-        <w:jc w:val="both"/>
-        <w:rPr>
-          <w:rFonts w:ascii="Times New Roman" w:hAnsi="Times New Roman" w:cs="Times New Roman"/>
-          <w:sz w:val="24"/>
-          <w:szCs w:val="24"/>
-        </w:rPr>
-      </w:pPr>
-      <w:r>
-        <w:rPr>
-          <w:rFonts w:ascii="Times New Roman" w:hAnsi="Times New Roman" w:cs="Times New Roman"/>
-          <w:sz w:val="24"/>
-          <w:szCs w:val="24"/>
-        </w:rPr>
-        <w:t xml:space="preserve">Capirca développé par Google, d’où </w:t>
-      </w:r>
-      <w:r>
-        <w:rPr>
-          <w:rFonts w:ascii="Times New Roman" w:hAnsi="Times New Roman" w:cs="Times New Roman"/>
-          <w:b/>
-          <w:sz w:val="24"/>
-          <w:szCs w:val="24"/>
-        </w:rPr>
-        <w:t xml:space="preserve">google/capirca </w:t>
-      </w:r>
-      <w:r>
-        <w:rPr>
-          <w:rFonts w:ascii="Times New Roman" w:hAnsi="Times New Roman" w:cs="Times New Roman"/>
-          <w:sz w:val="24"/>
-          <w:szCs w:val="24"/>
-        </w:rPr>
-        <w:t xml:space="preserve">permet la génération d’acccès listes de plusieurs types (cisco, junipers, iptables …) et bien entendu </w:t>
-      </w:r>
-      <w:r>
-        <w:rPr>
-          <w:rFonts w:ascii="Times New Roman" w:hAnsi="Times New Roman" w:cs="Times New Roman"/>
-          <w:b/>
-          <w:sz w:val="24"/>
-          <w:szCs w:val="24"/>
-        </w:rPr>
-        <w:t>ciscoasa</w:t>
-      </w:r>
-      <w:r>
-        <w:rPr>
-          <w:rFonts w:ascii="Times New Roman" w:hAnsi="Times New Roman" w:cs="Times New Roman"/>
-          <w:sz w:val="24"/>
-          <w:szCs w:val="24"/>
-        </w:rPr>
-        <w:t>, ce qui nous intéresse ici.</w:t>
-      </w:r>
-    </w:p>
-    <w:p>
-      <w:pPr>
-        <w:pStyle w:val="Textebrut"/>
-        <w:jc w:val="both"/>
-        <w:rPr>
-          <w:rFonts w:ascii="Times New Roman" w:hAnsi="Times New Roman" w:cs="Times New Roman"/>
-          <w:sz w:val="24"/>
-          <w:szCs w:val="24"/>
-        </w:rPr>
-      </w:pPr>
-    </w:p>
-    <w:p>
-      <w:pPr>
-        <w:pStyle w:val="Textebrut"/>
-        <w:jc w:val="both"/>
-        <w:rPr>
-          <w:rFonts w:ascii="Times New Roman" w:hAnsi="Times New Roman" w:cs="Times New Roman"/>
-          <w:sz w:val="24"/>
-          <w:szCs w:val="24"/>
-        </w:rPr>
-      </w:pPr>
-      <w:r>
-        <w:rPr>
-          <w:rFonts w:ascii="Times New Roman" w:hAnsi="Times New Roman" w:cs="Times New Roman"/>
-          <w:sz w:val="24"/>
-          <w:szCs w:val="24"/>
-        </w:rPr>
-        <w:t xml:space="preserve">Au travers de différentes spécifications techniques il </w:t>
-      </w:r>
-      <w:r>
-        <w:rPr>
-          <w:rFonts w:ascii="Times New Roman" w:hAnsi="Times New Roman" w:cs="Times New Roman"/>
-          <w:sz w:val="24"/>
-          <w:szCs w:val="24"/>
-        </w:rPr>
-        <w:t>a</w:t>
-      </w:r>
-      <w:r>
-        <w:rPr>
-          <w:rFonts w:ascii="Times New Roman" w:hAnsi="Times New Roman" w:cs="Times New Roman"/>
-          <w:sz w:val="24"/>
-          <w:szCs w:val="24"/>
-        </w:rPr>
-        <w:t xml:space="preserve"> était proposé pour répondre à cette expression du besoin la mise en place d’un serveur git open source, </w:t>
-      </w:r>
-      <w:r>
-        <w:rPr>
-          <w:rFonts w:ascii="Times New Roman" w:hAnsi="Times New Roman" w:cs="Times New Roman"/>
-          <w:b/>
-          <w:sz w:val="24"/>
-          <w:szCs w:val="24"/>
-        </w:rPr>
-        <w:t>gogs</w:t>
-      </w:r>
-      <w:r>
-        <w:rPr>
-          <w:rFonts w:ascii="Times New Roman" w:hAnsi="Times New Roman" w:cs="Times New Roman"/>
-          <w:sz w:val="24"/>
-          <w:szCs w:val="24"/>
-        </w:rPr>
-        <w:t xml:space="preserve"> (go git service), embarquant </w:t>
-      </w:r>
-      <w:r>
-        <w:rPr>
-          <w:rFonts w:ascii="Times New Roman" w:hAnsi="Times New Roman" w:cs="Times New Roman"/>
-          <w:b/>
-          <w:sz w:val="24"/>
-          <w:szCs w:val="24"/>
-        </w:rPr>
-        <w:t>google/capirca</w:t>
-      </w:r>
-      <w:r>
-        <w:rPr>
-          <w:rFonts w:ascii="Times New Roman" w:hAnsi="Times New Roman" w:cs="Times New Roman"/>
-          <w:sz w:val="24"/>
-          <w:szCs w:val="24"/>
-        </w:rPr>
-        <w:t xml:space="preserve"> et </w:t>
-      </w:r>
-      <w:r>
-        <w:rPr>
-          <w:rFonts w:ascii="Times New Roman" w:hAnsi="Times New Roman" w:cs="Times New Roman"/>
-          <w:sz w:val="24"/>
-          <w:szCs w:val="24"/>
-        </w:rPr>
-        <w:t>d’</w:t>
-      </w:r>
-      <w:r>
-        <w:rPr>
-          <w:rFonts w:ascii="Times New Roman" w:hAnsi="Times New Roman" w:cs="Times New Roman"/>
-          <w:sz w:val="24"/>
-          <w:szCs w:val="24"/>
-        </w:rPr>
-        <w:t>une interface utilisateur</w:t>
-      </w:r>
-      <w:r>
-        <w:rPr>
-          <w:rFonts w:ascii="Times New Roman" w:hAnsi="Times New Roman" w:cs="Times New Roman"/>
-          <w:sz w:val="24"/>
-          <w:szCs w:val="24"/>
-        </w:rPr>
-        <w:t xml:space="preserve"> de type </w:t>
-      </w:r>
-      <w:r>
-        <w:rPr>
-          <w:rFonts w:ascii="Times New Roman" w:hAnsi="Times New Roman" w:cs="Times New Roman"/>
-          <w:sz w:val="24"/>
-          <w:szCs w:val="24"/>
-        </w:rPr>
-        <w:t>shell/python</w:t>
-      </w:r>
-      <w:r>
-        <w:rPr>
-          <w:rFonts w:ascii="Times New Roman" w:hAnsi="Times New Roman" w:cs="Times New Roman"/>
-          <w:sz w:val="24"/>
-          <w:szCs w:val="24"/>
-        </w:rPr>
-        <w:t xml:space="preserve"> pour la gestion des demandes de flux utilisateurs. </w:t>
-      </w:r>
-      <w:r>
-        <w:rPr>
-          <w:rFonts w:ascii="Times New Roman" w:hAnsi="Times New Roman" w:cs="Times New Roman"/>
-          <w:sz w:val="24"/>
-          <w:szCs w:val="24"/>
-        </w:rPr>
-        <w:t>Interface prenant en compte la gestion de tous conflits qui pourrait exister entre le manager (</w:t>
-      </w:r>
-      <w:r>
-        <w:rPr>
-          <w:rFonts w:ascii="Times New Roman" w:hAnsi="Times New Roman" w:cs="Times New Roman"/>
-          <w:b/>
-          <w:sz w:val="24"/>
-          <w:szCs w:val="24"/>
-        </w:rPr>
-        <w:t>cisco asdm</w:t>
-      </w:r>
-      <w:r>
-        <w:rPr>
-          <w:rFonts w:ascii="Times New Roman" w:hAnsi="Times New Roman" w:cs="Times New Roman"/>
-          <w:sz w:val="24"/>
-          <w:szCs w:val="24"/>
-        </w:rPr>
-        <w:t xml:space="preserve">), et les différents collaborateurs. et </w:t>
-      </w:r>
-      <w:r>
-        <w:rPr>
-          <w:rFonts w:ascii="Times New Roman" w:hAnsi="Times New Roman" w:cs="Times New Roman"/>
-          <w:sz w:val="24"/>
-          <w:szCs w:val="24"/>
-        </w:rPr>
-        <w:t>En effet, les access lists</w:t>
-      </w:r>
-      <w:r>
-        <w:rPr>
-          <w:rFonts w:ascii="Times New Roman" w:hAnsi="Times New Roman" w:cs="Times New Roman"/>
-          <w:sz w:val="24"/>
-          <w:szCs w:val="24"/>
-        </w:rPr>
-        <w:t xml:space="preserve"> étant des données ultrasensible</w:t>
+        <w:t xml:space="preserve"> de flux</w:t>
+      </w:r>
+      <w:r>
+        <w:rPr>
+          <w:rFonts w:ascii="Times New Roman" w:hAnsi="Times New Roman" w:cs="Times New Roman"/>
+          <w:sz w:val="24"/>
+          <w:szCs w:val="24"/>
+        </w:rPr>
+        <w:t>. Il permet également</w:t>
+      </w:r>
+      <w:r>
+        <w:rPr>
+          <w:rFonts w:ascii="Times New Roman" w:hAnsi="Times New Roman" w:cs="Times New Roman"/>
+          <w:sz w:val="24"/>
+          <w:szCs w:val="24"/>
+        </w:rPr>
+        <w:t xml:space="preserve"> d’en ajouter ou de modifier les exista</w:t>
+      </w:r>
+      <w:r>
+        <w:rPr>
+          <w:rFonts w:ascii="Times New Roman" w:hAnsi="Times New Roman" w:cs="Times New Roman"/>
+          <w:sz w:val="24"/>
+          <w:szCs w:val="24"/>
+        </w:rPr>
+        <w:t>nt</w:t>
+      </w:r>
+      <w:r>
+        <w:rPr>
+          <w:rFonts w:ascii="Times New Roman" w:hAnsi="Times New Roman" w:cs="Times New Roman"/>
+          <w:sz w:val="24"/>
+          <w:szCs w:val="24"/>
+        </w:rPr>
+        <w:t>es. Toujours à l’aide de l’interface</w:t>
+      </w:r>
+      <w:r>
+        <w:rPr>
+          <w:rFonts w:ascii="Times New Roman" w:hAnsi="Times New Roman" w:cs="Times New Roman"/>
+          <w:sz w:val="24"/>
+          <w:szCs w:val="24"/>
+        </w:rPr>
+        <w:t>,</w:t>
+      </w:r>
+      <w:r>
+        <w:rPr>
+          <w:rFonts w:ascii="Times New Roman" w:hAnsi="Times New Roman" w:cs="Times New Roman"/>
+          <w:sz w:val="24"/>
+          <w:szCs w:val="24"/>
+        </w:rPr>
+        <w:t xml:space="preserve"> la nouvelle configuration peut ensuite être envoyée dans la running-config. Deux gestionnaire</w:t>
       </w:r>
       <w:r>
         <w:rPr>
@@ -791,101 +1842,63 @@
           <w:sz w:val="24"/>
           <w:szCs w:val="24"/>
         </w:rPr>
-        <w:t>, plus encore lorsque l’on parle d’</w:t>
-      </w:r>
-      <w:r>
-        <w:rPr>
-          <w:rFonts w:ascii="Times New Roman" w:hAnsi="Times New Roman" w:cs="Times New Roman"/>
-          <w:sz w:val="24"/>
-          <w:szCs w:val="24"/>
-        </w:rPr>
-        <w:t>activités</w:t>
-      </w:r>
-      <w:r>
-        <w:rPr>
-          <w:rFonts w:ascii="Times New Roman" w:hAnsi="Times New Roman" w:cs="Times New Roman"/>
-          <w:sz w:val="24"/>
-          <w:szCs w:val="24"/>
-        </w:rPr>
-        <w:t xml:space="preserve"> spatiale, il est totalement interdit d’</w:t>
-      </w:r>
-      <w:r>
-        <w:rPr>
-          <w:rFonts w:ascii="Times New Roman" w:hAnsi="Times New Roman" w:cs="Times New Roman"/>
-          <w:sz w:val="24"/>
-          <w:szCs w:val="24"/>
-        </w:rPr>
-        <w:t>utiliser un se</w:t>
-      </w:r>
-      <w:r>
-        <w:rPr>
-          <w:rFonts w:ascii="Times New Roman" w:hAnsi="Times New Roman" w:cs="Times New Roman"/>
-          <w:sz w:val="24"/>
-          <w:szCs w:val="24"/>
-        </w:rPr>
-        <w:t>r</w:t>
-      </w:r>
-      <w:r>
-        <w:rPr>
-          <w:rFonts w:ascii="Times New Roman" w:hAnsi="Times New Roman" w:cs="Times New Roman"/>
-          <w:sz w:val="24"/>
-          <w:szCs w:val="24"/>
-        </w:rPr>
-        <w:t>veur tel que gitHub ou gitLab.</w:t>
-      </w:r>
-    </w:p>
-    <w:p>
-      <w:pPr>
-        <w:pStyle w:val="Textebrut"/>
-        <w:jc w:val="both"/>
-        <w:rPr>
-          <w:rFonts w:ascii="Times New Roman" w:hAnsi="Times New Roman" w:cs="Times New Roman"/>
-          <w:sz w:val="24"/>
-          <w:szCs w:val="24"/>
-        </w:rPr>
-      </w:pPr>
-    </w:p>
-    <w:p>
-      <w:pPr>
-        <w:pStyle w:val="Textebrut"/>
-        <w:jc w:val="both"/>
-        <w:rPr>
-          <w:rFonts w:ascii="Times New Roman" w:hAnsi="Times New Roman" w:cs="Times New Roman"/>
-          <w:sz w:val="24"/>
-          <w:szCs w:val="24"/>
-        </w:rPr>
-      </w:pPr>
-      <w:r>
-        <w:rPr>
-          <w:rFonts w:ascii="Times New Roman" w:hAnsi="Times New Roman" w:cs="Times New Roman"/>
-          <w:sz w:val="24"/>
-          <w:szCs w:val="24"/>
-        </w:rPr>
-        <w:t xml:space="preserve">Pour des questions évidentes de sécurités et de </w:t>
-      </w:r>
-      <w:r>
-        <w:rPr>
-          <w:rFonts w:ascii="Times New Roman" w:hAnsi="Times New Roman" w:cs="Times New Roman"/>
-          <w:sz w:val="24"/>
-          <w:szCs w:val="24"/>
-        </w:rPr>
-        <w:t>précautions il a</w:t>
-      </w:r>
-      <w:r>
-        <w:rPr>
-          <w:rFonts w:ascii="Times New Roman" w:hAnsi="Times New Roman" w:cs="Times New Roman"/>
-          <w:sz w:val="24"/>
-          <w:szCs w:val="24"/>
-        </w:rPr>
-        <w:t xml:space="preserve"> était mise en place </w:t>
-      </w:r>
-      <w:r>
-        <w:rPr>
-          <w:rFonts w:ascii="Times New Roman" w:hAnsi="Times New Roman" w:cs="Times New Roman"/>
-          <w:sz w:val="24"/>
-          <w:szCs w:val="24"/>
-        </w:rPr>
-        <w:t>une maquette pour la réalisation et la démonstration de ce projet. Cette maquette ressemblant en tout point à la réalité à la différence près des adresses ip</w:t>
+        <w:t xml:space="preserve"> peuvent travailler sur les deux modes d’intégration existants (</w:t>
+      </w:r>
+      <w:proofErr w:type="spellStart"/>
+      <w:r>
+        <w:rPr>
+          <w:rFonts w:ascii="Times New Roman" w:hAnsi="Times New Roman" w:cs="Times New Roman"/>
+          <w:b/>
+          <w:sz w:val="24"/>
+          <w:szCs w:val="24"/>
+        </w:rPr>
+        <w:t>google</w:t>
+      </w:r>
+      <w:proofErr w:type="spellEnd"/>
+      <w:r>
+        <w:rPr>
+          <w:rFonts w:ascii="Times New Roman" w:hAnsi="Times New Roman" w:cs="Times New Roman"/>
+          <w:b/>
+          <w:sz w:val="24"/>
+          <w:szCs w:val="24"/>
+        </w:rPr>
+        <w:t>/</w:t>
+      </w:r>
+      <w:proofErr w:type="spellStart"/>
+      <w:r>
+        <w:rPr>
+          <w:rFonts w:ascii="Times New Roman" w:hAnsi="Times New Roman" w:cs="Times New Roman"/>
+          <w:b/>
+          <w:sz w:val="24"/>
+          <w:szCs w:val="24"/>
+        </w:rPr>
+        <w:t>capirca</w:t>
+      </w:r>
+      <w:proofErr w:type="spellEnd"/>
+      <w:r>
+        <w:rPr>
+          <w:rFonts w:ascii="Times New Roman" w:hAnsi="Times New Roman" w:cs="Times New Roman"/>
+          <w:sz w:val="24"/>
+          <w:szCs w:val="24"/>
+        </w:rPr>
+        <w:t xml:space="preserve">, le </w:t>
+      </w:r>
+      <w:r>
+        <w:rPr>
+          <w:rFonts w:ascii="Times New Roman" w:hAnsi="Times New Roman" w:cs="Times New Roman"/>
+          <w:b/>
+          <w:sz w:val="24"/>
+          <w:szCs w:val="24"/>
+        </w:rPr>
+        <w:t>manager</w:t>
+      </w:r>
+      <w:r>
+        <w:rPr>
+          <w:rFonts w:ascii="Times New Roman" w:hAnsi="Times New Roman" w:cs="Times New Roman"/>
+          <w:sz w:val="24"/>
+          <w:szCs w:val="24"/>
+        </w:rPr>
+        <w:t>), sans s’inquiéter des conflits pouvant être créé</w:t>
       </w:r>
       <w:r>
         <w:rPr>
@@ -901,114 +1914,26 @@
           <w:sz w:val="24"/>
           <w:szCs w:val="24"/>
         </w:rPr>
-        <w:t>.</w:t>
-      </w:r>
-    </w:p>
-    <w:p>
-      <w:pPr>
-        <w:pStyle w:val="Textebrut"/>
-        <w:jc w:val="both"/>
-        <w:rPr>
-          <w:rFonts w:ascii="Times New Roman" w:hAnsi="Times New Roman" w:cs="Times New Roman"/>
-          <w:sz w:val="24"/>
-          <w:szCs w:val="24"/>
-        </w:rPr>
-      </w:pPr>
-    </w:p>
-    <w:p>
-      <w:pPr>
-        <w:pStyle w:val="Textebrut"/>
-        <w:jc w:val="both"/>
-        <w:rPr>
-          <w:rFonts w:ascii="Times New Roman" w:hAnsi="Times New Roman" w:cs="Times New Roman"/>
-          <w:sz w:val="24"/>
-          <w:szCs w:val="24"/>
-        </w:rPr>
-      </w:pPr>
-      <w:r>
-        <w:rPr>
-          <w:rFonts w:ascii="Times New Roman" w:hAnsi="Times New Roman" w:cs="Times New Roman"/>
-          <w:sz w:val="24"/>
-          <w:szCs w:val="24"/>
-        </w:rPr>
-        <w:t xml:space="preserve">Le résultat final tel que remis permet à tout gestionnaire présent dans le réseau du </w:t>
-      </w:r>
-      <w:r>
-        <w:rPr>
-          <w:rFonts w:ascii="Times New Roman" w:hAnsi="Times New Roman" w:cs="Times New Roman"/>
-          <w:b/>
-          <w:sz w:val="24"/>
-          <w:szCs w:val="24"/>
-        </w:rPr>
-        <w:t>PRIN</w:t>
-      </w:r>
-      <w:r>
-        <w:rPr>
-          <w:rFonts w:ascii="Times New Roman" w:hAnsi="Times New Roman" w:cs="Times New Roman"/>
-          <w:b/>
-          <w:sz w:val="24"/>
-          <w:szCs w:val="24"/>
-        </w:rPr>
-        <w:t xml:space="preserve"> </w:t>
-      </w:r>
-      <w:r>
-        <w:rPr>
-          <w:rFonts w:ascii="Times New Roman" w:hAnsi="Times New Roman" w:cs="Times New Roman"/>
-          <w:sz w:val="24"/>
-          <w:szCs w:val="24"/>
-        </w:rPr>
-        <w:t>de cloner le projet contenant l’interface de gestion et toutes les nouvelles demande de flux d’en ajouter ou de modifier les exista</w:t>
-      </w:r>
-      <w:r>
-        <w:rPr>
-          <w:rFonts w:ascii="Times New Roman" w:hAnsi="Times New Roman" w:cs="Times New Roman"/>
-          <w:sz w:val="24"/>
-          <w:szCs w:val="24"/>
-        </w:rPr>
-        <w:t>nt</w:t>
-      </w:r>
-      <w:r>
-        <w:rPr>
-          <w:rFonts w:ascii="Times New Roman" w:hAnsi="Times New Roman" w:cs="Times New Roman"/>
-          <w:sz w:val="24"/>
-          <w:szCs w:val="24"/>
-        </w:rPr>
-        <w:t>es. Toujours à l’aide de l’interface la nouvelle configuration peut ensuite être envoyée dans la running-config. Deux gestionnaire peuvent travailler sur les deux modes d’intégration existants (</w:t>
-      </w:r>
-      <w:r>
-        <w:rPr>
-          <w:rFonts w:ascii="Times New Roman" w:hAnsi="Times New Roman" w:cs="Times New Roman"/>
-          <w:b/>
-          <w:sz w:val="24"/>
-          <w:szCs w:val="24"/>
-        </w:rPr>
-        <w:t>google/capirca</w:t>
-      </w:r>
-      <w:r>
-        <w:rPr>
-          <w:rFonts w:ascii="Times New Roman" w:hAnsi="Times New Roman" w:cs="Times New Roman"/>
-          <w:sz w:val="24"/>
-          <w:szCs w:val="24"/>
-        </w:rPr>
-        <w:t xml:space="preserve">, le </w:t>
-      </w:r>
-      <w:r>
-        <w:rPr>
-          <w:rFonts w:ascii="Times New Roman" w:hAnsi="Times New Roman" w:cs="Times New Roman"/>
-          <w:b/>
-          <w:sz w:val="24"/>
-          <w:szCs w:val="24"/>
-        </w:rPr>
-        <w:t>manager</w:t>
-      </w:r>
-      <w:r>
-        <w:rPr>
-          <w:rFonts w:ascii="Times New Roman" w:hAnsi="Times New Roman" w:cs="Times New Roman"/>
-          <w:sz w:val="24"/>
-          <w:szCs w:val="24"/>
-        </w:rPr>
-        <w:t xml:space="preserve">), sans s’inquiéter des conflits pouvant être créé. Cette solution permet donc une réponse plus rapide mais aussi une gestion plus organisé des demandes de flux utilisateurs. </w:t>
-      </w:r>
+        <w:t>. Cette solution permet donc une réponse plus rapide mais aussi une gestion plus organisé</w:t>
+      </w:r>
+      <w:r>
+        <w:rPr>
+          <w:rFonts w:ascii="Times New Roman" w:hAnsi="Times New Roman" w:cs="Times New Roman"/>
+          <w:sz w:val="24"/>
+          <w:szCs w:val="24"/>
+        </w:rPr>
+        <w:t>e</w:t>
+      </w:r>
+      <w:r>
+        <w:rPr>
+          <w:rFonts w:ascii="Times New Roman" w:hAnsi="Times New Roman" w:cs="Times New Roman"/>
+          <w:sz w:val="24"/>
+          <w:szCs w:val="24"/>
+        </w:rPr>
+        <w:t xml:space="preserve"> des demandes de flux utilisateurs. </w:t>
+      </w:r>
+      <w:bookmarkStart w:id="0" w:name="_GoBack"/>
+      <w:bookmarkEnd w:id="0"/>
     </w:p>
     <w:p>
       <w:pPr>
@@ -1202,7 +2127,6 @@
           <w:sz w:val="28"/>
           <w:szCs w:val="28"/>
         </w:rPr>
-        <w:lastRenderedPageBreak/>
         <w:t>Glossaire</w:t>
       </w:r>
     </w:p>
@@ -1294,8 +2218,6 @@
           <w:t>http://www.cnes-csg.fr/web/CNES-CSG-fr/</w:t>
         </w:r>
       </w:hyperlink>
-      <w:bookmarkStart w:id="0" w:name="_GoBack"/>
-      <w:bookmarkEnd w:id="0"/>
     </w:p>
     <w:p>
       <w:pPr>

</xml_diff>